<commit_message>
Update Some Table in Dabase
</commit_message>
<xml_diff>
--- a/ci_Ecommerce/Ecommerce.docx
+++ b/ci_Ecommerce/Ecommerce.docx
@@ -2015,12 +2015,2306 @@
     </w:p>
     <w:p>
       <w:r>
-        <w:t>Table Banner</w:t>
+        <w:t>Table Category</w:t>
       </w:r>
     </w:p>
     <w:p>
+      <w:pPr>
+        <w:autoSpaceDE w:val="0"/>
+        <w:autoSpaceDN w:val="0"/>
+        <w:adjustRightInd w:val="0"/>
+        <w:spacing w:after="0" w:line="240" w:lineRule="auto"/>
+        <w:rPr>
+          <w:rFonts w:ascii="Courier New" w:hAnsi="Courier New" w:cs="Courier New"/>
+          <w:color w:val="0000FF"/>
+          <w:sz w:val="20"/>
+          <w:szCs w:val="20"/>
+        </w:rPr>
+      </w:pPr>
+      <w:r>
+        <w:rPr>
+          <w:rFonts w:ascii="Courier New" w:hAnsi="Courier New" w:cs="Courier New"/>
+          <w:b/>
+          <w:bCs/>
+          <w:color w:val="0000FF"/>
+          <w:sz w:val="20"/>
+          <w:szCs w:val="20"/>
+        </w:rPr>
+        <w:t>CREATE</w:t>
+      </w:r>
+      <w:r>
+        <w:rPr>
+          <w:rFonts w:ascii="Courier New" w:hAnsi="Courier New" w:cs="Courier New"/>
+          <w:color w:val="000000"/>
+          <w:sz w:val="20"/>
+          <w:szCs w:val="20"/>
+        </w:rPr>
+        <w:t xml:space="preserve"> </w:t>
+      </w:r>
+      <w:r>
+        <w:rPr>
+          <w:rFonts w:ascii="Courier New" w:hAnsi="Courier New" w:cs="Courier New"/>
+          <w:b/>
+          <w:bCs/>
+          <w:color w:val="0000FF"/>
+          <w:sz w:val="20"/>
+          <w:szCs w:val="20"/>
+        </w:rPr>
+        <w:t>TABLE</w:t>
+      </w:r>
+      <w:r>
+        <w:rPr>
+          <w:rFonts w:ascii="Courier New" w:hAnsi="Courier New" w:cs="Courier New"/>
+          <w:color w:val="000000"/>
+          <w:sz w:val="20"/>
+          <w:szCs w:val="20"/>
+        </w:rPr>
+        <w:t xml:space="preserve"> </w:t>
+      </w:r>
+      <w:r>
+        <w:rPr>
+          <w:rFonts w:ascii="Courier New" w:hAnsi="Courier New" w:cs="Courier New"/>
+          <w:color w:val="808000"/>
+          <w:sz w:val="20"/>
+          <w:szCs w:val="20"/>
+        </w:rPr>
+        <w:t>`category`</w:t>
+      </w:r>
+      <w:r>
+        <w:rPr>
+          <w:rFonts w:ascii="Courier New" w:hAnsi="Courier New" w:cs="Courier New"/>
+          <w:color w:val="000000"/>
+          <w:sz w:val="20"/>
+          <w:szCs w:val="20"/>
+        </w:rPr>
+        <w:t xml:space="preserve"> </w:t>
+      </w:r>
+      <w:r>
+        <w:rPr>
+          <w:rFonts w:ascii="Courier New" w:hAnsi="Courier New" w:cs="Courier New"/>
+          <w:color w:val="0000FF"/>
+          <w:sz w:val="20"/>
+          <w:szCs w:val="20"/>
+        </w:rPr>
+        <w:t>(</w:t>
+      </w:r>
+    </w:p>
+    <w:p>
+      <w:pPr>
+        <w:autoSpaceDE w:val="0"/>
+        <w:autoSpaceDN w:val="0"/>
+        <w:adjustRightInd w:val="0"/>
+        <w:spacing w:after="0" w:line="240" w:lineRule="auto"/>
+        <w:rPr>
+          <w:rFonts w:ascii="Courier New" w:hAnsi="Courier New" w:cs="Courier New"/>
+          <w:color w:val="0000FF"/>
+          <w:sz w:val="20"/>
+          <w:szCs w:val="20"/>
+        </w:rPr>
+      </w:pPr>
+      <w:r>
+        <w:rPr>
+          <w:rFonts w:ascii="Courier New" w:hAnsi="Courier New" w:cs="Courier New"/>
+          <w:color w:val="808000"/>
+          <w:sz w:val="20"/>
+          <w:szCs w:val="20"/>
+        </w:rPr>
+        <w:t>`category_id`</w:t>
+      </w:r>
+      <w:r>
+        <w:rPr>
+          <w:rFonts w:ascii="Courier New" w:hAnsi="Courier New" w:cs="Courier New"/>
+          <w:color w:val="000000"/>
+          <w:sz w:val="20"/>
+          <w:szCs w:val="20"/>
+        </w:rPr>
+        <w:t xml:space="preserve"> </w:t>
+      </w:r>
+      <w:r>
+        <w:rPr>
+          <w:rFonts w:ascii="Courier New" w:hAnsi="Courier New" w:cs="Courier New"/>
+          <w:b/>
+          <w:bCs/>
+          <w:color w:val="800000"/>
+          <w:sz w:val="20"/>
+          <w:szCs w:val="20"/>
+        </w:rPr>
+        <w:t>INT</w:t>
+      </w:r>
+      <w:r>
+        <w:rPr>
+          <w:rFonts w:ascii="Courier New" w:hAnsi="Courier New" w:cs="Courier New"/>
+          <w:color w:val="0000FF"/>
+          <w:sz w:val="20"/>
+          <w:szCs w:val="20"/>
+        </w:rPr>
+        <w:t>(</w:t>
+      </w:r>
+      <w:r>
+        <w:rPr>
+          <w:rFonts w:ascii="Courier New" w:hAnsi="Courier New" w:cs="Courier New"/>
+          <w:color w:val="800080"/>
+          <w:sz w:val="20"/>
+          <w:szCs w:val="20"/>
+        </w:rPr>
+        <w:t>11</w:t>
+      </w:r>
+      <w:r>
+        <w:rPr>
+          <w:rFonts w:ascii="Courier New" w:hAnsi="Courier New" w:cs="Courier New"/>
+          <w:color w:val="0000FF"/>
+          <w:sz w:val="20"/>
+          <w:szCs w:val="20"/>
+        </w:rPr>
+        <w:t>)</w:t>
+      </w:r>
+      <w:r>
+        <w:rPr>
+          <w:rFonts w:ascii="Courier New" w:hAnsi="Courier New" w:cs="Courier New"/>
+          <w:color w:val="000000"/>
+          <w:sz w:val="20"/>
+          <w:szCs w:val="20"/>
+        </w:rPr>
+        <w:t xml:space="preserve"> </w:t>
+      </w:r>
+      <w:r>
+        <w:rPr>
+          <w:rFonts w:ascii="Courier New" w:hAnsi="Courier New" w:cs="Courier New"/>
+          <w:b/>
+          <w:bCs/>
+          <w:color w:val="0000FF"/>
+          <w:sz w:val="20"/>
+          <w:szCs w:val="20"/>
+        </w:rPr>
+        <w:t>NOT</w:t>
+      </w:r>
+      <w:r>
+        <w:rPr>
+          <w:rFonts w:ascii="Courier New" w:hAnsi="Courier New" w:cs="Courier New"/>
+          <w:color w:val="000000"/>
+          <w:sz w:val="20"/>
+          <w:szCs w:val="20"/>
+        </w:rPr>
+        <w:t xml:space="preserve"> </w:t>
+      </w:r>
+      <w:r>
+        <w:rPr>
+          <w:rFonts w:ascii="Courier New" w:hAnsi="Courier New" w:cs="Courier New"/>
+          <w:b/>
+          <w:bCs/>
+          <w:color w:val="0000FF"/>
+          <w:sz w:val="20"/>
+          <w:szCs w:val="20"/>
+        </w:rPr>
+        <w:t>NULL</w:t>
+      </w:r>
+      <w:r>
+        <w:rPr>
+          <w:rFonts w:ascii="Courier New" w:hAnsi="Courier New" w:cs="Courier New"/>
+          <w:color w:val="000000"/>
+          <w:sz w:val="20"/>
+          <w:szCs w:val="20"/>
+        </w:rPr>
+        <w:t xml:space="preserve"> </w:t>
+      </w:r>
+      <w:r>
+        <w:rPr>
+          <w:rFonts w:ascii="Courier New" w:hAnsi="Courier New" w:cs="Courier New"/>
+          <w:b/>
+          <w:bCs/>
+          <w:color w:val="0000FF"/>
+          <w:sz w:val="20"/>
+          <w:szCs w:val="20"/>
+        </w:rPr>
+        <w:t>AUTO_INCREMENT</w:t>
+      </w:r>
+      <w:r>
+        <w:rPr>
+          <w:rFonts w:ascii="Courier New" w:hAnsi="Courier New" w:cs="Courier New"/>
+          <w:color w:val="0000FF"/>
+          <w:sz w:val="20"/>
+          <w:szCs w:val="20"/>
+        </w:rPr>
+        <w:t>,</w:t>
+      </w:r>
+    </w:p>
+    <w:p>
+      <w:pPr>
+        <w:autoSpaceDE w:val="0"/>
+        <w:autoSpaceDN w:val="0"/>
+        <w:adjustRightInd w:val="0"/>
+        <w:spacing w:after="0" w:line="240" w:lineRule="auto"/>
+        <w:rPr>
+          <w:rFonts w:ascii="Courier New" w:hAnsi="Courier New" w:cs="Courier New"/>
+          <w:color w:val="0000FF"/>
+          <w:sz w:val="20"/>
+          <w:szCs w:val="20"/>
+        </w:rPr>
+      </w:pPr>
+      <w:r>
+        <w:rPr>
+          <w:rFonts w:ascii="Courier New" w:hAnsi="Courier New" w:cs="Courier New"/>
+          <w:color w:val="808000"/>
+          <w:sz w:val="20"/>
+          <w:szCs w:val="20"/>
+        </w:rPr>
+        <w:t>`name`</w:t>
+      </w:r>
+      <w:r>
+        <w:rPr>
+          <w:rFonts w:ascii="Courier New" w:hAnsi="Courier New" w:cs="Courier New"/>
+          <w:color w:val="000000"/>
+          <w:sz w:val="20"/>
+          <w:szCs w:val="20"/>
+        </w:rPr>
+        <w:t xml:space="preserve"> </w:t>
+      </w:r>
+      <w:r>
+        <w:rPr>
+          <w:rFonts w:ascii="Courier New" w:hAnsi="Courier New" w:cs="Courier New"/>
+          <w:b/>
+          <w:bCs/>
+          <w:color w:val="800000"/>
+          <w:sz w:val="20"/>
+          <w:szCs w:val="20"/>
+        </w:rPr>
+        <w:t>VARCHAR</w:t>
+      </w:r>
+      <w:r>
+        <w:rPr>
+          <w:rFonts w:ascii="Courier New" w:hAnsi="Courier New" w:cs="Courier New"/>
+          <w:color w:val="0000FF"/>
+          <w:sz w:val="20"/>
+          <w:szCs w:val="20"/>
+        </w:rPr>
+        <w:t>(</w:t>
+      </w:r>
+      <w:r>
+        <w:rPr>
+          <w:rFonts w:ascii="Courier New" w:hAnsi="Courier New" w:cs="Courier New"/>
+          <w:color w:val="800080"/>
+          <w:sz w:val="20"/>
+          <w:szCs w:val="20"/>
+        </w:rPr>
+        <w:t>50</w:t>
+      </w:r>
+      <w:r>
+        <w:rPr>
+          <w:rFonts w:ascii="Courier New" w:hAnsi="Courier New" w:cs="Courier New"/>
+          <w:color w:val="0000FF"/>
+          <w:sz w:val="20"/>
+          <w:szCs w:val="20"/>
+        </w:rPr>
+        <w:t>)</w:t>
+      </w:r>
+      <w:r>
+        <w:rPr>
+          <w:rFonts w:ascii="Courier New" w:hAnsi="Courier New" w:cs="Courier New"/>
+          <w:color w:val="000000"/>
+          <w:sz w:val="20"/>
+          <w:szCs w:val="20"/>
+        </w:rPr>
+        <w:t xml:space="preserve"> </w:t>
+      </w:r>
+      <w:r>
+        <w:rPr>
+          <w:rFonts w:ascii="Courier New" w:hAnsi="Courier New" w:cs="Courier New"/>
+          <w:b/>
+          <w:bCs/>
+          <w:color w:val="0000FF"/>
+          <w:sz w:val="20"/>
+          <w:szCs w:val="20"/>
+        </w:rPr>
+        <w:t>NULL</w:t>
+      </w:r>
+      <w:r>
+        <w:rPr>
+          <w:rFonts w:ascii="Courier New" w:hAnsi="Courier New" w:cs="Courier New"/>
+          <w:color w:val="000000"/>
+          <w:sz w:val="20"/>
+          <w:szCs w:val="20"/>
+        </w:rPr>
+        <w:t xml:space="preserve"> </w:t>
+      </w:r>
+      <w:r>
+        <w:rPr>
+          <w:rFonts w:ascii="Courier New" w:hAnsi="Courier New" w:cs="Courier New"/>
+          <w:b/>
+          <w:bCs/>
+          <w:color w:val="0000FF"/>
+          <w:sz w:val="20"/>
+          <w:szCs w:val="20"/>
+        </w:rPr>
+        <w:t>DEFAULT</w:t>
+      </w:r>
+      <w:r>
+        <w:rPr>
+          <w:rFonts w:ascii="Courier New" w:hAnsi="Courier New" w:cs="Courier New"/>
+          <w:color w:val="000000"/>
+          <w:sz w:val="20"/>
+          <w:szCs w:val="20"/>
+        </w:rPr>
+        <w:t xml:space="preserve"> </w:t>
+      </w:r>
+      <w:r>
+        <w:rPr>
+          <w:rFonts w:ascii="Courier New" w:hAnsi="Courier New" w:cs="Courier New"/>
+          <w:b/>
+          <w:bCs/>
+          <w:color w:val="0000FF"/>
+          <w:sz w:val="20"/>
+          <w:szCs w:val="20"/>
+        </w:rPr>
+        <w:t>NULL</w:t>
+      </w:r>
+      <w:r>
+        <w:rPr>
+          <w:rFonts w:ascii="Courier New" w:hAnsi="Courier New" w:cs="Courier New"/>
+          <w:color w:val="000000"/>
+          <w:sz w:val="20"/>
+          <w:szCs w:val="20"/>
+        </w:rPr>
+        <w:t xml:space="preserve"> </w:t>
+      </w:r>
+      <w:r>
+        <w:rPr>
+          <w:rFonts w:ascii="Courier New" w:hAnsi="Courier New" w:cs="Courier New"/>
+          <w:b/>
+          <w:bCs/>
+          <w:color w:val="0000FF"/>
+          <w:sz w:val="20"/>
+          <w:szCs w:val="20"/>
+        </w:rPr>
+        <w:t>COLLATE</w:t>
+      </w:r>
+      <w:r>
+        <w:rPr>
+          <w:rFonts w:ascii="Courier New" w:hAnsi="Courier New" w:cs="Courier New"/>
+          <w:color w:val="000000"/>
+          <w:sz w:val="20"/>
+          <w:szCs w:val="20"/>
+        </w:rPr>
+        <w:t xml:space="preserve"> </w:t>
+      </w:r>
+      <w:r>
+        <w:rPr>
+          <w:rFonts w:ascii="Courier New" w:hAnsi="Courier New" w:cs="Courier New"/>
+          <w:color w:val="008000"/>
+          <w:sz w:val="20"/>
+          <w:szCs w:val="20"/>
+        </w:rPr>
+        <w:t>'utf8_general_ci'</w:t>
+      </w:r>
+      <w:r>
+        <w:rPr>
+          <w:rFonts w:ascii="Courier New" w:hAnsi="Courier New" w:cs="Courier New"/>
+          <w:color w:val="0000FF"/>
+          <w:sz w:val="20"/>
+          <w:szCs w:val="20"/>
+        </w:rPr>
+        <w:t>,</w:t>
+      </w:r>
+    </w:p>
+    <w:p>
+      <w:pPr>
+        <w:autoSpaceDE w:val="0"/>
+        <w:autoSpaceDN w:val="0"/>
+        <w:adjustRightInd w:val="0"/>
+        <w:spacing w:after="0" w:line="240" w:lineRule="auto"/>
+        <w:rPr>
+          <w:rFonts w:ascii="Courier New" w:hAnsi="Courier New" w:cs="Courier New"/>
+          <w:color w:val="0000FF"/>
+          <w:sz w:val="20"/>
+          <w:szCs w:val="20"/>
+        </w:rPr>
+      </w:pPr>
+      <w:r>
+        <w:rPr>
+          <w:rFonts w:ascii="Courier New" w:hAnsi="Courier New" w:cs="Courier New"/>
+          <w:color w:val="808000"/>
+          <w:sz w:val="20"/>
+          <w:szCs w:val="20"/>
+        </w:rPr>
+        <w:t>`status`</w:t>
+      </w:r>
+      <w:r>
+        <w:rPr>
+          <w:rFonts w:ascii="Courier New" w:hAnsi="Courier New" w:cs="Courier New"/>
+          <w:color w:val="000000"/>
+          <w:sz w:val="20"/>
+          <w:szCs w:val="20"/>
+        </w:rPr>
+        <w:t xml:space="preserve"> </w:t>
+      </w:r>
+      <w:r>
+        <w:rPr>
+          <w:rFonts w:ascii="Courier New" w:hAnsi="Courier New" w:cs="Courier New"/>
+          <w:b/>
+          <w:bCs/>
+          <w:color w:val="800000"/>
+          <w:sz w:val="20"/>
+          <w:szCs w:val="20"/>
+        </w:rPr>
+        <w:t>VARCHAR</w:t>
+      </w:r>
+      <w:r>
+        <w:rPr>
+          <w:rFonts w:ascii="Courier New" w:hAnsi="Courier New" w:cs="Courier New"/>
+          <w:color w:val="0000FF"/>
+          <w:sz w:val="20"/>
+          <w:szCs w:val="20"/>
+        </w:rPr>
+        <w:t>(</w:t>
+      </w:r>
+      <w:r>
+        <w:rPr>
+          <w:rFonts w:ascii="Courier New" w:hAnsi="Courier New" w:cs="Courier New"/>
+          <w:color w:val="800080"/>
+          <w:sz w:val="20"/>
+          <w:szCs w:val="20"/>
+        </w:rPr>
+        <w:t>50</w:t>
+      </w:r>
+      <w:r>
+        <w:rPr>
+          <w:rFonts w:ascii="Courier New" w:hAnsi="Courier New" w:cs="Courier New"/>
+          <w:color w:val="0000FF"/>
+          <w:sz w:val="20"/>
+          <w:szCs w:val="20"/>
+        </w:rPr>
+        <w:t>)</w:t>
+      </w:r>
+      <w:r>
+        <w:rPr>
+          <w:rFonts w:ascii="Courier New" w:hAnsi="Courier New" w:cs="Courier New"/>
+          <w:color w:val="000000"/>
+          <w:sz w:val="20"/>
+          <w:szCs w:val="20"/>
+        </w:rPr>
+        <w:t xml:space="preserve"> </w:t>
+      </w:r>
+      <w:r>
+        <w:rPr>
+          <w:rFonts w:ascii="Courier New" w:hAnsi="Courier New" w:cs="Courier New"/>
+          <w:b/>
+          <w:bCs/>
+          <w:color w:val="0000FF"/>
+          <w:sz w:val="20"/>
+          <w:szCs w:val="20"/>
+        </w:rPr>
+        <w:t>NULL</w:t>
+      </w:r>
+      <w:r>
+        <w:rPr>
+          <w:rFonts w:ascii="Courier New" w:hAnsi="Courier New" w:cs="Courier New"/>
+          <w:color w:val="000000"/>
+          <w:sz w:val="20"/>
+          <w:szCs w:val="20"/>
+        </w:rPr>
+        <w:t xml:space="preserve"> </w:t>
+      </w:r>
+      <w:r>
+        <w:rPr>
+          <w:rFonts w:ascii="Courier New" w:hAnsi="Courier New" w:cs="Courier New"/>
+          <w:b/>
+          <w:bCs/>
+          <w:color w:val="0000FF"/>
+          <w:sz w:val="20"/>
+          <w:szCs w:val="20"/>
+        </w:rPr>
+        <w:t>DEFAULT</w:t>
+      </w:r>
+      <w:r>
+        <w:rPr>
+          <w:rFonts w:ascii="Courier New" w:hAnsi="Courier New" w:cs="Courier New"/>
+          <w:color w:val="000000"/>
+          <w:sz w:val="20"/>
+          <w:szCs w:val="20"/>
+        </w:rPr>
+        <w:t xml:space="preserve"> </w:t>
+      </w:r>
+      <w:r>
+        <w:rPr>
+          <w:rFonts w:ascii="Courier New" w:hAnsi="Courier New" w:cs="Courier New"/>
+          <w:b/>
+          <w:bCs/>
+          <w:color w:val="0000FF"/>
+          <w:sz w:val="20"/>
+          <w:szCs w:val="20"/>
+        </w:rPr>
+        <w:t>NULL</w:t>
+      </w:r>
+      <w:r>
+        <w:rPr>
+          <w:rFonts w:ascii="Courier New" w:hAnsi="Courier New" w:cs="Courier New"/>
+          <w:color w:val="000000"/>
+          <w:sz w:val="20"/>
+          <w:szCs w:val="20"/>
+        </w:rPr>
+        <w:t xml:space="preserve"> </w:t>
+      </w:r>
+      <w:r>
+        <w:rPr>
+          <w:rFonts w:ascii="Courier New" w:hAnsi="Courier New" w:cs="Courier New"/>
+          <w:b/>
+          <w:bCs/>
+          <w:color w:val="0000FF"/>
+          <w:sz w:val="20"/>
+          <w:szCs w:val="20"/>
+        </w:rPr>
+        <w:t>COLLATE</w:t>
+      </w:r>
+      <w:r>
+        <w:rPr>
+          <w:rFonts w:ascii="Courier New" w:hAnsi="Courier New" w:cs="Courier New"/>
+          <w:color w:val="000000"/>
+          <w:sz w:val="20"/>
+          <w:szCs w:val="20"/>
+        </w:rPr>
+        <w:t xml:space="preserve"> </w:t>
+      </w:r>
+      <w:r>
+        <w:rPr>
+          <w:rFonts w:ascii="Courier New" w:hAnsi="Courier New" w:cs="Courier New"/>
+          <w:color w:val="008000"/>
+          <w:sz w:val="20"/>
+          <w:szCs w:val="20"/>
+        </w:rPr>
+        <w:t>'utf8_general_ci'</w:t>
+      </w:r>
+      <w:r>
+        <w:rPr>
+          <w:rFonts w:ascii="Courier New" w:hAnsi="Courier New" w:cs="Courier New"/>
+          <w:color w:val="0000FF"/>
+          <w:sz w:val="20"/>
+          <w:szCs w:val="20"/>
+        </w:rPr>
+        <w:t>,</w:t>
+      </w:r>
+    </w:p>
+    <w:p>
+      <w:pPr>
+        <w:autoSpaceDE w:val="0"/>
+        <w:autoSpaceDN w:val="0"/>
+        <w:adjustRightInd w:val="0"/>
+        <w:spacing w:after="0" w:line="240" w:lineRule="auto"/>
+        <w:rPr>
+          <w:rFonts w:ascii="Courier New" w:hAnsi="Courier New" w:cs="Courier New"/>
+          <w:color w:val="0000FF"/>
+          <w:sz w:val="20"/>
+          <w:szCs w:val="20"/>
+        </w:rPr>
+      </w:pPr>
+      <w:r>
+        <w:rPr>
+          <w:rFonts w:ascii="Courier New" w:hAnsi="Courier New" w:cs="Courier New"/>
+          <w:b/>
+          <w:bCs/>
+          <w:color w:val="0000FF"/>
+          <w:sz w:val="20"/>
+          <w:szCs w:val="20"/>
+        </w:rPr>
+        <w:t>PRIMARY</w:t>
+      </w:r>
+      <w:r>
+        <w:rPr>
+          <w:rFonts w:ascii="Courier New" w:hAnsi="Courier New" w:cs="Courier New"/>
+          <w:color w:val="000000"/>
+          <w:sz w:val="20"/>
+          <w:szCs w:val="20"/>
+        </w:rPr>
+        <w:t xml:space="preserve"> </w:t>
+      </w:r>
+      <w:r>
+        <w:rPr>
+          <w:rFonts w:ascii="Courier New" w:hAnsi="Courier New" w:cs="Courier New"/>
+          <w:b/>
+          <w:bCs/>
+          <w:color w:val="0000FF"/>
+          <w:sz w:val="20"/>
+          <w:szCs w:val="20"/>
+        </w:rPr>
+        <w:t>KEY</w:t>
+      </w:r>
+      <w:r>
+        <w:rPr>
+          <w:rFonts w:ascii="Courier New" w:hAnsi="Courier New" w:cs="Courier New"/>
+          <w:color w:val="000000"/>
+          <w:sz w:val="20"/>
+          <w:szCs w:val="20"/>
+        </w:rPr>
+        <w:t xml:space="preserve"> </w:t>
+      </w:r>
+      <w:r>
+        <w:rPr>
+          <w:rFonts w:ascii="Courier New" w:hAnsi="Courier New" w:cs="Courier New"/>
+          <w:color w:val="0000FF"/>
+          <w:sz w:val="20"/>
+          <w:szCs w:val="20"/>
+        </w:rPr>
+        <w:t>(</w:t>
+      </w:r>
+      <w:r>
+        <w:rPr>
+          <w:rFonts w:ascii="Courier New" w:hAnsi="Courier New" w:cs="Courier New"/>
+          <w:color w:val="808000"/>
+          <w:sz w:val="20"/>
+          <w:szCs w:val="20"/>
+        </w:rPr>
+        <w:t>`category_id`</w:t>
+      </w:r>
+      <w:r>
+        <w:rPr>
+          <w:rFonts w:ascii="Courier New" w:hAnsi="Courier New" w:cs="Courier New"/>
+          <w:color w:val="0000FF"/>
+          <w:sz w:val="20"/>
+          <w:szCs w:val="20"/>
+        </w:rPr>
+        <w:t>)</w:t>
+      </w:r>
+    </w:p>
+    <w:p>
+      <w:pPr>
+        <w:autoSpaceDE w:val="0"/>
+        <w:autoSpaceDN w:val="0"/>
+        <w:adjustRightInd w:val="0"/>
+        <w:spacing w:after="0" w:line="240" w:lineRule="auto"/>
+        <w:rPr>
+          <w:rFonts w:ascii="Courier New" w:hAnsi="Courier New" w:cs="Courier New"/>
+          <w:color w:val="0000FF"/>
+          <w:sz w:val="20"/>
+          <w:szCs w:val="20"/>
+        </w:rPr>
+      </w:pPr>
+      <w:r>
+        <w:rPr>
+          <w:rFonts w:ascii="Courier New" w:hAnsi="Courier New" w:cs="Courier New"/>
+          <w:color w:val="0000FF"/>
+          <w:sz w:val="20"/>
+          <w:szCs w:val="20"/>
+        </w:rPr>
+        <w:t>)</w:t>
+      </w:r>
+    </w:p>
+    <w:p>
+      <w:pPr>
+        <w:autoSpaceDE w:val="0"/>
+        <w:autoSpaceDN w:val="0"/>
+        <w:adjustRightInd w:val="0"/>
+        <w:spacing w:after="0" w:line="240" w:lineRule="auto"/>
+        <w:rPr>
+          <w:rFonts w:ascii="Courier New" w:hAnsi="Courier New" w:cs="Courier New"/>
+          <w:color w:val="008000"/>
+          <w:sz w:val="20"/>
+          <w:szCs w:val="20"/>
+        </w:rPr>
+      </w:pPr>
+      <w:r>
+        <w:rPr>
+          <w:rFonts w:ascii="Courier New" w:hAnsi="Courier New" w:cs="Courier New"/>
+          <w:b/>
+          <w:bCs/>
+          <w:color w:val="0000FF"/>
+          <w:sz w:val="20"/>
+          <w:szCs w:val="20"/>
+        </w:rPr>
+        <w:t>COLLATE</w:t>
+      </w:r>
+      <w:r>
+        <w:rPr>
+          <w:rFonts w:ascii="Courier New" w:hAnsi="Courier New" w:cs="Courier New"/>
+          <w:color w:val="0000FF"/>
+          <w:sz w:val="20"/>
+          <w:szCs w:val="20"/>
+        </w:rPr>
+        <w:t>=</w:t>
+      </w:r>
+      <w:r>
+        <w:rPr>
+          <w:rFonts w:ascii="Courier New" w:hAnsi="Courier New" w:cs="Courier New"/>
+          <w:color w:val="008000"/>
+          <w:sz w:val="20"/>
+          <w:szCs w:val="20"/>
+        </w:rPr>
+        <w:t>'utf8mb4_unicode_ci'</w:t>
+      </w:r>
+    </w:p>
+    <w:p>
+      <w:pPr>
+        <w:autoSpaceDE w:val="0"/>
+        <w:autoSpaceDN w:val="0"/>
+        <w:adjustRightInd w:val="0"/>
+        <w:spacing w:after="0" w:line="240" w:lineRule="auto"/>
+        <w:rPr>
+          <w:rFonts w:ascii="Courier New" w:hAnsi="Courier New" w:cs="Courier New"/>
+          <w:b/>
+          <w:bCs/>
+          <w:color w:val="800000"/>
+          <w:sz w:val="20"/>
+          <w:szCs w:val="20"/>
+        </w:rPr>
+      </w:pPr>
+      <w:r>
+        <w:rPr>
+          <w:rFonts w:ascii="Courier New" w:hAnsi="Courier New" w:cs="Courier New"/>
+          <w:b/>
+          <w:bCs/>
+          <w:color w:val="0000FF"/>
+          <w:sz w:val="20"/>
+          <w:szCs w:val="20"/>
+        </w:rPr>
+        <w:t>ENGINE</w:t>
+      </w:r>
+      <w:r>
+        <w:rPr>
+          <w:rFonts w:ascii="Courier New" w:hAnsi="Courier New" w:cs="Courier New"/>
+          <w:color w:val="0000FF"/>
+          <w:sz w:val="20"/>
+          <w:szCs w:val="20"/>
+        </w:rPr>
+        <w:t>=</w:t>
+      </w:r>
+      <w:r>
+        <w:rPr>
+          <w:rFonts w:ascii="Courier New" w:hAnsi="Courier New" w:cs="Courier New"/>
+          <w:b/>
+          <w:bCs/>
+          <w:color w:val="800000"/>
+          <w:sz w:val="20"/>
+          <w:szCs w:val="20"/>
+        </w:rPr>
+        <w:t>InnoDB</w:t>
+      </w:r>
+    </w:p>
+    <w:p>
+      <w:pPr>
+        <w:autoSpaceDE w:val="0"/>
+        <w:autoSpaceDN w:val="0"/>
+        <w:adjustRightInd w:val="0"/>
+        <w:spacing w:after="0" w:line="240" w:lineRule="auto"/>
+        <w:rPr>
+          <w:rFonts w:ascii="Courier New" w:hAnsi="Courier New" w:cs="Courier New"/>
+          <w:color w:val="800080"/>
+          <w:sz w:val="20"/>
+          <w:szCs w:val="20"/>
+        </w:rPr>
+      </w:pPr>
+      <w:r>
+        <w:rPr>
+          <w:rFonts w:ascii="Courier New" w:hAnsi="Courier New" w:cs="Courier New"/>
+          <w:b/>
+          <w:bCs/>
+          <w:color w:val="0000FF"/>
+          <w:sz w:val="20"/>
+          <w:szCs w:val="20"/>
+        </w:rPr>
+        <w:t>AUTO_INCREMENT</w:t>
+      </w:r>
+      <w:r>
+        <w:rPr>
+          <w:rFonts w:ascii="Courier New" w:hAnsi="Courier New" w:cs="Courier New"/>
+          <w:color w:val="0000FF"/>
+          <w:sz w:val="20"/>
+          <w:szCs w:val="20"/>
+        </w:rPr>
+        <w:t>=</w:t>
+      </w:r>
+      <w:r>
+        <w:rPr>
+          <w:rFonts w:ascii="Courier New" w:hAnsi="Courier New" w:cs="Courier New"/>
+          <w:color w:val="800080"/>
+          <w:sz w:val="20"/>
+          <w:szCs w:val="20"/>
+        </w:rPr>
+        <w:t>3</w:t>
+      </w:r>
+    </w:p>
+    <w:p>
+      <w:pPr>
+        <w:autoSpaceDE w:val="0"/>
+        <w:autoSpaceDN w:val="0"/>
+        <w:adjustRightInd w:val="0"/>
+        <w:spacing w:after="0" w:line="240" w:lineRule="auto"/>
+        <w:rPr>
+          <w:rFonts w:ascii="Courier New" w:hAnsi="Courier New" w:cs="Courier New"/>
+          <w:color w:val="0000FF"/>
+          <w:sz w:val="20"/>
+          <w:szCs w:val="20"/>
+        </w:rPr>
+      </w:pPr>
+      <w:r>
+        <w:rPr>
+          <w:rFonts w:ascii="Courier New" w:hAnsi="Courier New" w:cs="Courier New"/>
+          <w:color w:val="0000FF"/>
+          <w:sz w:val="20"/>
+          <w:szCs w:val="20"/>
+        </w:rPr>
+        <w:t>;</w:t>
+      </w:r>
+    </w:p>
+    <w:p>
+      <w:pPr>
+        <w:autoSpaceDE w:val="0"/>
+        <w:autoSpaceDN w:val="0"/>
+        <w:adjustRightInd w:val="0"/>
+        <w:spacing w:after="0" w:line="240" w:lineRule="auto"/>
+        <w:rPr>
+          <w:rFonts w:ascii="Courier New" w:hAnsi="Courier New" w:cs="Courier New"/>
+          <w:color w:val="0000FF"/>
+          <w:sz w:val="20"/>
+          <w:szCs w:val="20"/>
+        </w:rPr>
+      </w:pPr>
+      <w:r>
+        <w:rPr>
+          <w:rFonts w:ascii="Courier New" w:hAnsi="Courier New" w:cs="Courier New"/>
+          <w:color w:val="0000FF"/>
+          <w:sz w:val="20"/>
+          <w:szCs w:val="20"/>
+        </w:rPr>
+        <w:t>--------------------------------</w:t>
+      </w:r>
+    </w:p>
+    <w:p>
+      <w:r>
+        <w:t>Table Banner</w:t>
+      </w:r>
+    </w:p>
+    <w:p>
+      <w:pPr>
+        <w:autoSpaceDE w:val="0"/>
+        <w:autoSpaceDN w:val="0"/>
+        <w:adjustRightInd w:val="0"/>
+        <w:spacing w:after="0" w:line="240" w:lineRule="auto"/>
+        <w:rPr>
+          <w:rFonts w:ascii="Courier New" w:hAnsi="Courier New" w:cs="Courier New"/>
+          <w:color w:val="0000FF"/>
+          <w:sz w:val="20"/>
+          <w:szCs w:val="20"/>
+        </w:rPr>
+      </w:pPr>
+      <w:r>
+        <w:rPr>
+          <w:rFonts w:ascii="Courier New" w:hAnsi="Courier New" w:cs="Courier New"/>
+          <w:b/>
+          <w:bCs/>
+          <w:color w:val="0000FF"/>
+          <w:sz w:val="20"/>
+          <w:szCs w:val="20"/>
+        </w:rPr>
+        <w:t>CREATE</w:t>
+      </w:r>
+      <w:r>
+        <w:rPr>
+          <w:rFonts w:ascii="Courier New" w:hAnsi="Courier New" w:cs="Courier New"/>
+          <w:color w:val="000000"/>
+          <w:sz w:val="20"/>
+          <w:szCs w:val="20"/>
+        </w:rPr>
+        <w:t xml:space="preserve"> </w:t>
+      </w:r>
+      <w:r>
+        <w:rPr>
+          <w:rFonts w:ascii="Courier New" w:hAnsi="Courier New" w:cs="Courier New"/>
+          <w:b/>
+          <w:bCs/>
+          <w:color w:val="0000FF"/>
+          <w:sz w:val="20"/>
+          <w:szCs w:val="20"/>
+        </w:rPr>
+        <w:t>TABLE</w:t>
+      </w:r>
+      <w:r>
+        <w:rPr>
+          <w:rFonts w:ascii="Courier New" w:hAnsi="Courier New" w:cs="Courier New"/>
+          <w:color w:val="000000"/>
+          <w:sz w:val="20"/>
+          <w:szCs w:val="20"/>
+        </w:rPr>
+        <w:t xml:space="preserve"> </w:t>
+      </w:r>
+      <w:r>
+        <w:rPr>
+          <w:rFonts w:ascii="Courier New" w:hAnsi="Courier New" w:cs="Courier New"/>
+          <w:color w:val="808000"/>
+          <w:sz w:val="20"/>
+          <w:szCs w:val="20"/>
+        </w:rPr>
+        <w:t>`tbl_banner`</w:t>
+      </w:r>
+      <w:r>
+        <w:rPr>
+          <w:rFonts w:ascii="Courier New" w:hAnsi="Courier New" w:cs="Courier New"/>
+          <w:color w:val="000000"/>
+          <w:sz w:val="20"/>
+          <w:szCs w:val="20"/>
+        </w:rPr>
+        <w:t xml:space="preserve"> </w:t>
+      </w:r>
+      <w:r>
+        <w:rPr>
+          <w:rFonts w:ascii="Courier New" w:hAnsi="Courier New" w:cs="Courier New"/>
+          <w:color w:val="0000FF"/>
+          <w:sz w:val="20"/>
+          <w:szCs w:val="20"/>
+        </w:rPr>
+        <w:t>(</w:t>
+      </w:r>
+    </w:p>
+    <w:p>
+      <w:pPr>
+        <w:autoSpaceDE w:val="0"/>
+        <w:autoSpaceDN w:val="0"/>
+        <w:adjustRightInd w:val="0"/>
+        <w:spacing w:after="0" w:line="240" w:lineRule="auto"/>
+        <w:rPr>
+          <w:rFonts w:ascii="Courier New" w:hAnsi="Courier New" w:cs="Courier New"/>
+          <w:color w:val="0000FF"/>
+          <w:sz w:val="20"/>
+          <w:szCs w:val="20"/>
+        </w:rPr>
+      </w:pPr>
+      <w:r>
+        <w:rPr>
+          <w:rFonts w:ascii="Courier New" w:hAnsi="Courier New" w:cs="Courier New"/>
+          <w:color w:val="808000"/>
+          <w:sz w:val="20"/>
+          <w:szCs w:val="20"/>
+        </w:rPr>
+        <w:t>`banner_id`</w:t>
+      </w:r>
+      <w:r>
+        <w:rPr>
+          <w:rFonts w:ascii="Courier New" w:hAnsi="Courier New" w:cs="Courier New"/>
+          <w:color w:val="000000"/>
+          <w:sz w:val="20"/>
+          <w:szCs w:val="20"/>
+        </w:rPr>
+        <w:t xml:space="preserve"> </w:t>
+      </w:r>
+      <w:r>
+        <w:rPr>
+          <w:rFonts w:ascii="Courier New" w:hAnsi="Courier New" w:cs="Courier New"/>
+          <w:b/>
+          <w:bCs/>
+          <w:color w:val="800000"/>
+          <w:sz w:val="20"/>
+          <w:szCs w:val="20"/>
+        </w:rPr>
+        <w:t>INT</w:t>
+      </w:r>
+      <w:r>
+        <w:rPr>
+          <w:rFonts w:ascii="Courier New" w:hAnsi="Courier New" w:cs="Courier New"/>
+          <w:color w:val="0000FF"/>
+          <w:sz w:val="20"/>
+          <w:szCs w:val="20"/>
+        </w:rPr>
+        <w:t>(</w:t>
+      </w:r>
+      <w:r>
+        <w:rPr>
+          <w:rFonts w:ascii="Courier New" w:hAnsi="Courier New" w:cs="Courier New"/>
+          <w:color w:val="800080"/>
+          <w:sz w:val="20"/>
+          <w:szCs w:val="20"/>
+        </w:rPr>
+        <w:t>11</w:t>
+      </w:r>
+      <w:r>
+        <w:rPr>
+          <w:rFonts w:ascii="Courier New" w:hAnsi="Courier New" w:cs="Courier New"/>
+          <w:color w:val="0000FF"/>
+          <w:sz w:val="20"/>
+          <w:szCs w:val="20"/>
+        </w:rPr>
+        <w:t>)</w:t>
+      </w:r>
+      <w:r>
+        <w:rPr>
+          <w:rFonts w:ascii="Courier New" w:hAnsi="Courier New" w:cs="Courier New"/>
+          <w:color w:val="000000"/>
+          <w:sz w:val="20"/>
+          <w:szCs w:val="20"/>
+        </w:rPr>
+        <w:t xml:space="preserve"> </w:t>
+      </w:r>
+      <w:r>
+        <w:rPr>
+          <w:rFonts w:ascii="Courier New" w:hAnsi="Courier New" w:cs="Courier New"/>
+          <w:b/>
+          <w:bCs/>
+          <w:color w:val="0000FF"/>
+          <w:sz w:val="20"/>
+          <w:szCs w:val="20"/>
+        </w:rPr>
+        <w:t>NOT</w:t>
+      </w:r>
+      <w:r>
+        <w:rPr>
+          <w:rFonts w:ascii="Courier New" w:hAnsi="Courier New" w:cs="Courier New"/>
+          <w:color w:val="000000"/>
+          <w:sz w:val="20"/>
+          <w:szCs w:val="20"/>
+        </w:rPr>
+        <w:t xml:space="preserve"> </w:t>
+      </w:r>
+      <w:r>
+        <w:rPr>
+          <w:rFonts w:ascii="Courier New" w:hAnsi="Courier New" w:cs="Courier New"/>
+          <w:b/>
+          <w:bCs/>
+          <w:color w:val="0000FF"/>
+          <w:sz w:val="20"/>
+          <w:szCs w:val="20"/>
+        </w:rPr>
+        <w:t>NULL</w:t>
+      </w:r>
+      <w:r>
+        <w:rPr>
+          <w:rFonts w:ascii="Courier New" w:hAnsi="Courier New" w:cs="Courier New"/>
+          <w:color w:val="000000"/>
+          <w:sz w:val="20"/>
+          <w:szCs w:val="20"/>
+        </w:rPr>
+        <w:t xml:space="preserve"> </w:t>
+      </w:r>
+      <w:r>
+        <w:rPr>
+          <w:rFonts w:ascii="Courier New" w:hAnsi="Courier New" w:cs="Courier New"/>
+          <w:b/>
+          <w:bCs/>
+          <w:color w:val="0000FF"/>
+          <w:sz w:val="20"/>
+          <w:szCs w:val="20"/>
+        </w:rPr>
+        <w:t>AUTO_INCREMENT</w:t>
+      </w:r>
+      <w:r>
+        <w:rPr>
+          <w:rFonts w:ascii="Courier New" w:hAnsi="Courier New" w:cs="Courier New"/>
+          <w:color w:val="0000FF"/>
+          <w:sz w:val="20"/>
+          <w:szCs w:val="20"/>
+        </w:rPr>
+        <w:t>,</w:t>
+      </w:r>
+    </w:p>
+    <w:p>
+      <w:pPr>
+        <w:autoSpaceDE w:val="0"/>
+        <w:autoSpaceDN w:val="0"/>
+        <w:adjustRightInd w:val="0"/>
+        <w:spacing w:after="0" w:line="240" w:lineRule="auto"/>
+        <w:rPr>
+          <w:rFonts w:ascii="Courier New" w:hAnsi="Courier New" w:cs="Courier New"/>
+          <w:color w:val="0000FF"/>
+          <w:sz w:val="20"/>
+          <w:szCs w:val="20"/>
+        </w:rPr>
+      </w:pPr>
+      <w:r>
+        <w:rPr>
+          <w:rFonts w:ascii="Courier New" w:hAnsi="Courier New" w:cs="Courier New"/>
+          <w:color w:val="808000"/>
+          <w:sz w:val="20"/>
+          <w:szCs w:val="20"/>
+        </w:rPr>
+        <w:t>`banner_name`</w:t>
+      </w:r>
+      <w:r>
+        <w:rPr>
+          <w:rFonts w:ascii="Courier New" w:hAnsi="Courier New" w:cs="Courier New"/>
+          <w:color w:val="000000"/>
+          <w:sz w:val="20"/>
+          <w:szCs w:val="20"/>
+        </w:rPr>
+        <w:t xml:space="preserve"> </w:t>
+      </w:r>
+      <w:r>
+        <w:rPr>
+          <w:rFonts w:ascii="Courier New" w:hAnsi="Courier New" w:cs="Courier New"/>
+          <w:b/>
+          <w:bCs/>
+          <w:color w:val="800000"/>
+          <w:sz w:val="20"/>
+          <w:szCs w:val="20"/>
+        </w:rPr>
+        <w:t>VARCHAR</w:t>
+      </w:r>
+      <w:r>
+        <w:rPr>
+          <w:rFonts w:ascii="Courier New" w:hAnsi="Courier New" w:cs="Courier New"/>
+          <w:color w:val="0000FF"/>
+          <w:sz w:val="20"/>
+          <w:szCs w:val="20"/>
+        </w:rPr>
+        <w:t>(</w:t>
+      </w:r>
+      <w:r>
+        <w:rPr>
+          <w:rFonts w:ascii="Courier New" w:hAnsi="Courier New" w:cs="Courier New"/>
+          <w:color w:val="800080"/>
+          <w:sz w:val="20"/>
+          <w:szCs w:val="20"/>
+        </w:rPr>
+        <w:t>250</w:t>
+      </w:r>
+      <w:r>
+        <w:rPr>
+          <w:rFonts w:ascii="Courier New" w:hAnsi="Courier New" w:cs="Courier New"/>
+          <w:color w:val="0000FF"/>
+          <w:sz w:val="20"/>
+          <w:szCs w:val="20"/>
+        </w:rPr>
+        <w:t>)</w:t>
+      </w:r>
+      <w:r>
+        <w:rPr>
+          <w:rFonts w:ascii="Courier New" w:hAnsi="Courier New" w:cs="Courier New"/>
+          <w:color w:val="000000"/>
+          <w:sz w:val="20"/>
+          <w:szCs w:val="20"/>
+        </w:rPr>
+        <w:t xml:space="preserve"> </w:t>
+      </w:r>
+      <w:r>
+        <w:rPr>
+          <w:rFonts w:ascii="Courier New" w:hAnsi="Courier New" w:cs="Courier New"/>
+          <w:b/>
+          <w:bCs/>
+          <w:color w:val="0000FF"/>
+          <w:sz w:val="20"/>
+          <w:szCs w:val="20"/>
+        </w:rPr>
+        <w:t>NULL</w:t>
+      </w:r>
+      <w:r>
+        <w:rPr>
+          <w:rFonts w:ascii="Courier New" w:hAnsi="Courier New" w:cs="Courier New"/>
+          <w:color w:val="000000"/>
+          <w:sz w:val="20"/>
+          <w:szCs w:val="20"/>
+        </w:rPr>
+        <w:t xml:space="preserve"> </w:t>
+      </w:r>
+      <w:r>
+        <w:rPr>
+          <w:rFonts w:ascii="Courier New" w:hAnsi="Courier New" w:cs="Courier New"/>
+          <w:b/>
+          <w:bCs/>
+          <w:color w:val="0000FF"/>
+          <w:sz w:val="20"/>
+          <w:szCs w:val="20"/>
+        </w:rPr>
+        <w:t>DEFAULT</w:t>
+      </w:r>
+      <w:r>
+        <w:rPr>
+          <w:rFonts w:ascii="Courier New" w:hAnsi="Courier New" w:cs="Courier New"/>
+          <w:color w:val="000000"/>
+          <w:sz w:val="20"/>
+          <w:szCs w:val="20"/>
+        </w:rPr>
+        <w:t xml:space="preserve"> </w:t>
+      </w:r>
+      <w:r>
+        <w:rPr>
+          <w:rFonts w:ascii="Courier New" w:hAnsi="Courier New" w:cs="Courier New"/>
+          <w:b/>
+          <w:bCs/>
+          <w:color w:val="0000FF"/>
+          <w:sz w:val="20"/>
+          <w:szCs w:val="20"/>
+        </w:rPr>
+        <w:t>NULL</w:t>
+      </w:r>
+      <w:r>
+        <w:rPr>
+          <w:rFonts w:ascii="Courier New" w:hAnsi="Courier New" w:cs="Courier New"/>
+          <w:color w:val="0000FF"/>
+          <w:sz w:val="20"/>
+          <w:szCs w:val="20"/>
+        </w:rPr>
+        <w:t>,</w:t>
+      </w:r>
+    </w:p>
+    <w:p>
+      <w:pPr>
+        <w:autoSpaceDE w:val="0"/>
+        <w:autoSpaceDN w:val="0"/>
+        <w:adjustRightInd w:val="0"/>
+        <w:spacing w:after="0" w:line="240" w:lineRule="auto"/>
+        <w:rPr>
+          <w:rFonts w:ascii="Courier New" w:hAnsi="Courier New" w:cs="Courier New"/>
+          <w:color w:val="0000FF"/>
+          <w:sz w:val="20"/>
+          <w:szCs w:val="20"/>
+        </w:rPr>
+      </w:pPr>
+      <w:r>
+        <w:rPr>
+          <w:rFonts w:ascii="Courier New" w:hAnsi="Courier New" w:cs="Courier New"/>
+          <w:color w:val="808000"/>
+          <w:sz w:val="20"/>
+          <w:szCs w:val="20"/>
+        </w:rPr>
+        <w:t>`banner_image`</w:t>
+      </w:r>
+      <w:r>
+        <w:rPr>
+          <w:rFonts w:ascii="Courier New" w:hAnsi="Courier New" w:cs="Courier New"/>
+          <w:color w:val="000000"/>
+          <w:sz w:val="20"/>
+          <w:szCs w:val="20"/>
+        </w:rPr>
+        <w:t xml:space="preserve"> </w:t>
+      </w:r>
+      <w:r>
+        <w:rPr>
+          <w:rFonts w:ascii="Courier New" w:hAnsi="Courier New" w:cs="Courier New"/>
+          <w:b/>
+          <w:bCs/>
+          <w:color w:val="800000"/>
+          <w:sz w:val="20"/>
+          <w:szCs w:val="20"/>
+        </w:rPr>
+        <w:t>TEXT</w:t>
+      </w:r>
+      <w:r>
+        <w:rPr>
+          <w:rFonts w:ascii="Courier New" w:hAnsi="Courier New" w:cs="Courier New"/>
+          <w:color w:val="000000"/>
+          <w:sz w:val="20"/>
+          <w:szCs w:val="20"/>
+        </w:rPr>
+        <w:t xml:space="preserve"> </w:t>
+      </w:r>
+      <w:r>
+        <w:rPr>
+          <w:rFonts w:ascii="Courier New" w:hAnsi="Courier New" w:cs="Courier New"/>
+          <w:b/>
+          <w:bCs/>
+          <w:color w:val="0000FF"/>
+          <w:sz w:val="20"/>
+          <w:szCs w:val="20"/>
+        </w:rPr>
+        <w:t>NULL</w:t>
+      </w:r>
+      <w:r>
+        <w:rPr>
+          <w:rFonts w:ascii="Courier New" w:hAnsi="Courier New" w:cs="Courier New"/>
+          <w:color w:val="0000FF"/>
+          <w:sz w:val="20"/>
+          <w:szCs w:val="20"/>
+        </w:rPr>
+        <w:t>,</w:t>
+      </w:r>
+    </w:p>
+    <w:p>
+      <w:pPr>
+        <w:autoSpaceDE w:val="0"/>
+        <w:autoSpaceDN w:val="0"/>
+        <w:adjustRightInd w:val="0"/>
+        <w:spacing w:after="0" w:line="240" w:lineRule="auto"/>
+        <w:rPr>
+          <w:rFonts w:ascii="Courier New" w:hAnsi="Courier New" w:cs="Courier New"/>
+          <w:color w:val="0000FF"/>
+          <w:sz w:val="20"/>
+          <w:szCs w:val="20"/>
+        </w:rPr>
+      </w:pPr>
+      <w:r>
+        <w:rPr>
+          <w:rFonts w:ascii="Courier New" w:hAnsi="Courier New" w:cs="Courier New"/>
+          <w:b/>
+          <w:bCs/>
+          <w:color w:val="0000FF"/>
+          <w:sz w:val="20"/>
+          <w:szCs w:val="20"/>
+        </w:rPr>
+        <w:t>PRIMARY</w:t>
+      </w:r>
+      <w:r>
+        <w:rPr>
+          <w:rFonts w:ascii="Courier New" w:hAnsi="Courier New" w:cs="Courier New"/>
+          <w:color w:val="000000"/>
+          <w:sz w:val="20"/>
+          <w:szCs w:val="20"/>
+        </w:rPr>
+        <w:t xml:space="preserve"> </w:t>
+      </w:r>
+      <w:r>
+        <w:rPr>
+          <w:rFonts w:ascii="Courier New" w:hAnsi="Courier New" w:cs="Courier New"/>
+          <w:b/>
+          <w:bCs/>
+          <w:color w:val="0000FF"/>
+          <w:sz w:val="20"/>
+          <w:szCs w:val="20"/>
+        </w:rPr>
+        <w:t>KEY</w:t>
+      </w:r>
+      <w:r>
+        <w:rPr>
+          <w:rFonts w:ascii="Courier New" w:hAnsi="Courier New" w:cs="Courier New"/>
+          <w:color w:val="000000"/>
+          <w:sz w:val="20"/>
+          <w:szCs w:val="20"/>
+        </w:rPr>
+        <w:t xml:space="preserve"> </w:t>
+      </w:r>
+      <w:r>
+        <w:rPr>
+          <w:rFonts w:ascii="Courier New" w:hAnsi="Courier New" w:cs="Courier New"/>
+          <w:color w:val="0000FF"/>
+          <w:sz w:val="20"/>
+          <w:szCs w:val="20"/>
+        </w:rPr>
+        <w:t>(</w:t>
+      </w:r>
+      <w:r>
+        <w:rPr>
+          <w:rFonts w:ascii="Courier New" w:hAnsi="Courier New" w:cs="Courier New"/>
+          <w:color w:val="808000"/>
+          <w:sz w:val="20"/>
+          <w:szCs w:val="20"/>
+        </w:rPr>
+        <w:t>`banner_id`</w:t>
+      </w:r>
+      <w:r>
+        <w:rPr>
+          <w:rFonts w:ascii="Courier New" w:hAnsi="Courier New" w:cs="Courier New"/>
+          <w:color w:val="0000FF"/>
+          <w:sz w:val="20"/>
+          <w:szCs w:val="20"/>
+        </w:rPr>
+        <w:t>)</w:t>
+      </w:r>
+    </w:p>
+    <w:p>
+      <w:pPr>
+        <w:autoSpaceDE w:val="0"/>
+        <w:autoSpaceDN w:val="0"/>
+        <w:adjustRightInd w:val="0"/>
+        <w:spacing w:after="0" w:line="240" w:lineRule="auto"/>
+        <w:rPr>
+          <w:rFonts w:ascii="Courier New" w:hAnsi="Courier New" w:cs="Courier New"/>
+          <w:color w:val="0000FF"/>
+          <w:sz w:val="20"/>
+          <w:szCs w:val="20"/>
+        </w:rPr>
+      </w:pPr>
+      <w:r>
+        <w:rPr>
+          <w:rFonts w:ascii="Courier New" w:hAnsi="Courier New" w:cs="Courier New"/>
+          <w:color w:val="0000FF"/>
+          <w:sz w:val="20"/>
+          <w:szCs w:val="20"/>
+        </w:rPr>
+        <w:t>)</w:t>
+      </w:r>
+    </w:p>
+    <w:p>
+      <w:pPr>
+        <w:autoSpaceDE w:val="0"/>
+        <w:autoSpaceDN w:val="0"/>
+        <w:adjustRightInd w:val="0"/>
+        <w:spacing w:after="0" w:line="240" w:lineRule="auto"/>
+        <w:rPr>
+          <w:rFonts w:ascii="Courier New" w:hAnsi="Courier New" w:cs="Courier New"/>
+          <w:color w:val="008000"/>
+          <w:sz w:val="20"/>
+          <w:szCs w:val="20"/>
+        </w:rPr>
+      </w:pPr>
+      <w:r>
+        <w:rPr>
+          <w:rFonts w:ascii="Courier New" w:hAnsi="Courier New" w:cs="Courier New"/>
+          <w:b/>
+          <w:bCs/>
+          <w:color w:val="0000FF"/>
+          <w:sz w:val="20"/>
+          <w:szCs w:val="20"/>
+        </w:rPr>
+        <w:t>COLLATE</w:t>
+      </w:r>
+      <w:r>
+        <w:rPr>
+          <w:rFonts w:ascii="Courier New" w:hAnsi="Courier New" w:cs="Courier New"/>
+          <w:color w:val="0000FF"/>
+          <w:sz w:val="20"/>
+          <w:szCs w:val="20"/>
+        </w:rPr>
+        <w:t>=</w:t>
+      </w:r>
+      <w:r>
+        <w:rPr>
+          <w:rFonts w:ascii="Courier New" w:hAnsi="Courier New" w:cs="Courier New"/>
+          <w:color w:val="008000"/>
+          <w:sz w:val="20"/>
+          <w:szCs w:val="20"/>
+        </w:rPr>
+        <w:t>'utf8_general_ci'</w:t>
+      </w:r>
+    </w:p>
+    <w:p>
+      <w:pPr>
+        <w:autoSpaceDE w:val="0"/>
+        <w:autoSpaceDN w:val="0"/>
+        <w:adjustRightInd w:val="0"/>
+        <w:spacing w:after="0" w:line="240" w:lineRule="auto"/>
+        <w:rPr>
+          <w:rFonts w:ascii="Courier New" w:hAnsi="Courier New" w:cs="Courier New"/>
+          <w:b/>
+          <w:bCs/>
+          <w:color w:val="800000"/>
+          <w:sz w:val="20"/>
+          <w:szCs w:val="20"/>
+        </w:rPr>
+      </w:pPr>
+      <w:r>
+        <w:rPr>
+          <w:rFonts w:ascii="Courier New" w:hAnsi="Courier New" w:cs="Courier New"/>
+          <w:b/>
+          <w:bCs/>
+          <w:color w:val="0000FF"/>
+          <w:sz w:val="20"/>
+          <w:szCs w:val="20"/>
+        </w:rPr>
+        <w:t>ENGINE</w:t>
+      </w:r>
+      <w:r>
+        <w:rPr>
+          <w:rFonts w:ascii="Courier New" w:hAnsi="Courier New" w:cs="Courier New"/>
+          <w:color w:val="0000FF"/>
+          <w:sz w:val="20"/>
+          <w:szCs w:val="20"/>
+        </w:rPr>
+        <w:t>=</w:t>
+      </w:r>
+      <w:r>
+        <w:rPr>
+          <w:rFonts w:ascii="Courier New" w:hAnsi="Courier New" w:cs="Courier New"/>
+          <w:b/>
+          <w:bCs/>
+          <w:color w:val="800000"/>
+          <w:sz w:val="20"/>
+          <w:szCs w:val="20"/>
+        </w:rPr>
+        <w:t>InnoDB</w:t>
+      </w:r>
+    </w:p>
+    <w:p>
+      <w:pPr>
+        <w:autoSpaceDE w:val="0"/>
+        <w:autoSpaceDN w:val="0"/>
+        <w:adjustRightInd w:val="0"/>
+        <w:spacing w:after="0" w:line="240" w:lineRule="auto"/>
+        <w:rPr>
+          <w:rFonts w:ascii="Courier New" w:hAnsi="Courier New" w:cs="Courier New"/>
+          <w:color w:val="800080"/>
+          <w:sz w:val="20"/>
+          <w:szCs w:val="20"/>
+        </w:rPr>
+      </w:pPr>
+      <w:r>
+        <w:rPr>
+          <w:rFonts w:ascii="Courier New" w:hAnsi="Courier New" w:cs="Courier New"/>
+          <w:b/>
+          <w:bCs/>
+          <w:color w:val="0000FF"/>
+          <w:sz w:val="20"/>
+          <w:szCs w:val="20"/>
+        </w:rPr>
+        <w:t>AUTO_INCREMENT</w:t>
+      </w:r>
+      <w:r>
+        <w:rPr>
+          <w:rFonts w:ascii="Courier New" w:hAnsi="Courier New" w:cs="Courier New"/>
+          <w:color w:val="0000FF"/>
+          <w:sz w:val="20"/>
+          <w:szCs w:val="20"/>
+        </w:rPr>
+        <w:t>=</w:t>
+      </w:r>
+      <w:r>
+        <w:rPr>
+          <w:rFonts w:ascii="Courier New" w:hAnsi="Courier New" w:cs="Courier New"/>
+          <w:color w:val="800080"/>
+          <w:sz w:val="20"/>
+          <w:szCs w:val="20"/>
+        </w:rPr>
+        <w:t>5</w:t>
+      </w:r>
+    </w:p>
+    <w:p>
+      <w:pPr>
+        <w:autoSpaceDE w:val="0"/>
+        <w:autoSpaceDN w:val="0"/>
+        <w:adjustRightInd w:val="0"/>
+        <w:spacing w:after="0" w:line="240" w:lineRule="auto"/>
+        <w:rPr>
+          <w:rFonts w:ascii="Courier New" w:hAnsi="Courier New" w:cs="Courier New"/>
+          <w:color w:val="0000FF"/>
+          <w:sz w:val="20"/>
+          <w:szCs w:val="20"/>
+        </w:rPr>
+      </w:pPr>
+      <w:r>
+        <w:rPr>
+          <w:rFonts w:ascii="Courier New" w:hAnsi="Courier New" w:cs="Courier New"/>
+          <w:color w:val="0000FF"/>
+          <w:sz w:val="20"/>
+          <w:szCs w:val="20"/>
+        </w:rPr>
+        <w:t>;</w:t>
+      </w:r>
+    </w:p>
+    <w:p>
+      <w:pPr>
+        <w:autoSpaceDE w:val="0"/>
+        <w:autoSpaceDN w:val="0"/>
+        <w:adjustRightInd w:val="0"/>
+        <w:spacing w:after="0" w:line="240" w:lineRule="auto"/>
+        <w:rPr>
+          <w:rFonts w:ascii="Courier New" w:hAnsi="Courier New" w:cs="Courier New"/>
+          <w:color w:val="0000FF"/>
+          <w:sz w:val="20"/>
+          <w:szCs w:val="20"/>
+        </w:rPr>
+      </w:pPr>
+      <w:r>
+        <w:rPr>
+          <w:rFonts w:ascii="Courier New" w:hAnsi="Courier New" w:cs="Courier New"/>
+          <w:color w:val="0000FF"/>
+          <w:sz w:val="20"/>
+          <w:szCs w:val="20"/>
+        </w:rPr>
+        <w:t>-----------------------------------------</w:t>
+      </w:r>
+    </w:p>
+    <w:p>
+      <w:r>
+        <w:t xml:space="preserve">Table </w:t>
+      </w:r>
+      <w:r>
+        <w:t>tbl_inspired</w:t>
+      </w:r>
+    </w:p>
+    <w:p>
+      <w:pPr>
+        <w:autoSpaceDE w:val="0"/>
+        <w:autoSpaceDN w:val="0"/>
+        <w:adjustRightInd w:val="0"/>
+        <w:spacing w:after="0" w:line="240" w:lineRule="auto"/>
+        <w:rPr>
+          <w:rFonts w:ascii="Courier New" w:hAnsi="Courier New" w:cs="Courier New"/>
+          <w:color w:val="0000FF"/>
+          <w:sz w:val="20"/>
+          <w:szCs w:val="20"/>
+        </w:rPr>
+      </w:pPr>
+      <w:r>
+        <w:rPr>
+          <w:rFonts w:ascii="Courier New" w:hAnsi="Courier New" w:cs="Courier New"/>
+          <w:b/>
+          <w:bCs/>
+          <w:color w:val="0000FF"/>
+          <w:sz w:val="20"/>
+          <w:szCs w:val="20"/>
+        </w:rPr>
+        <w:t>CREATE</w:t>
+      </w:r>
+      <w:r>
+        <w:rPr>
+          <w:rFonts w:ascii="Courier New" w:hAnsi="Courier New" w:cs="Courier New"/>
+          <w:color w:val="000000"/>
+          <w:sz w:val="20"/>
+          <w:szCs w:val="20"/>
+        </w:rPr>
+        <w:t xml:space="preserve"> </w:t>
+      </w:r>
+      <w:r>
+        <w:rPr>
+          <w:rFonts w:ascii="Courier New" w:hAnsi="Courier New" w:cs="Courier New"/>
+          <w:b/>
+          <w:bCs/>
+          <w:color w:val="0000FF"/>
+          <w:sz w:val="20"/>
+          <w:szCs w:val="20"/>
+        </w:rPr>
+        <w:t>TABLE</w:t>
+      </w:r>
+      <w:r>
+        <w:rPr>
+          <w:rFonts w:ascii="Courier New" w:hAnsi="Courier New" w:cs="Courier New"/>
+          <w:color w:val="000000"/>
+          <w:sz w:val="20"/>
+          <w:szCs w:val="20"/>
+        </w:rPr>
+        <w:t xml:space="preserve"> </w:t>
+      </w:r>
+      <w:r>
+        <w:rPr>
+          <w:rFonts w:ascii="Courier New" w:hAnsi="Courier New" w:cs="Courier New"/>
+          <w:color w:val="808000"/>
+          <w:sz w:val="20"/>
+          <w:szCs w:val="20"/>
+        </w:rPr>
+        <w:t>`tbl_inspired`</w:t>
+      </w:r>
+      <w:r>
+        <w:rPr>
+          <w:rFonts w:ascii="Courier New" w:hAnsi="Courier New" w:cs="Courier New"/>
+          <w:color w:val="000000"/>
+          <w:sz w:val="20"/>
+          <w:szCs w:val="20"/>
+        </w:rPr>
+        <w:t xml:space="preserve"> </w:t>
+      </w:r>
+      <w:r>
+        <w:rPr>
+          <w:rFonts w:ascii="Courier New" w:hAnsi="Courier New" w:cs="Courier New"/>
+          <w:color w:val="0000FF"/>
+          <w:sz w:val="20"/>
+          <w:szCs w:val="20"/>
+        </w:rPr>
+        <w:t>(</w:t>
+      </w:r>
+    </w:p>
+    <w:p>
+      <w:pPr>
+        <w:autoSpaceDE w:val="0"/>
+        <w:autoSpaceDN w:val="0"/>
+        <w:adjustRightInd w:val="0"/>
+        <w:spacing w:after="0" w:line="240" w:lineRule="auto"/>
+        <w:rPr>
+          <w:rFonts w:ascii="Courier New" w:hAnsi="Courier New" w:cs="Courier New"/>
+          <w:color w:val="0000FF"/>
+          <w:sz w:val="20"/>
+          <w:szCs w:val="20"/>
+        </w:rPr>
+      </w:pPr>
+      <w:r>
+        <w:rPr>
+          <w:rFonts w:ascii="Courier New" w:hAnsi="Courier New" w:cs="Courier New"/>
+          <w:color w:val="808000"/>
+          <w:sz w:val="20"/>
+          <w:szCs w:val="20"/>
+        </w:rPr>
+        <w:t>`inpired_id`</w:t>
+      </w:r>
+      <w:r>
+        <w:rPr>
+          <w:rFonts w:ascii="Courier New" w:hAnsi="Courier New" w:cs="Courier New"/>
+          <w:color w:val="000000"/>
+          <w:sz w:val="20"/>
+          <w:szCs w:val="20"/>
+        </w:rPr>
+        <w:t xml:space="preserve"> </w:t>
+      </w:r>
+      <w:r>
+        <w:rPr>
+          <w:rFonts w:ascii="Courier New" w:hAnsi="Courier New" w:cs="Courier New"/>
+          <w:b/>
+          <w:bCs/>
+          <w:color w:val="800000"/>
+          <w:sz w:val="20"/>
+          <w:szCs w:val="20"/>
+        </w:rPr>
+        <w:t>INT</w:t>
+      </w:r>
+      <w:r>
+        <w:rPr>
+          <w:rFonts w:ascii="Courier New" w:hAnsi="Courier New" w:cs="Courier New"/>
+          <w:color w:val="0000FF"/>
+          <w:sz w:val="20"/>
+          <w:szCs w:val="20"/>
+        </w:rPr>
+        <w:t>(</w:t>
+      </w:r>
+      <w:r>
+        <w:rPr>
+          <w:rFonts w:ascii="Courier New" w:hAnsi="Courier New" w:cs="Courier New"/>
+          <w:color w:val="800080"/>
+          <w:sz w:val="20"/>
+          <w:szCs w:val="20"/>
+        </w:rPr>
+        <w:t>11</w:t>
+      </w:r>
+      <w:r>
+        <w:rPr>
+          <w:rFonts w:ascii="Courier New" w:hAnsi="Courier New" w:cs="Courier New"/>
+          <w:color w:val="0000FF"/>
+          <w:sz w:val="20"/>
+          <w:szCs w:val="20"/>
+        </w:rPr>
+        <w:t>)</w:t>
+      </w:r>
+      <w:r>
+        <w:rPr>
+          <w:rFonts w:ascii="Courier New" w:hAnsi="Courier New" w:cs="Courier New"/>
+          <w:color w:val="000000"/>
+          <w:sz w:val="20"/>
+          <w:szCs w:val="20"/>
+        </w:rPr>
+        <w:t xml:space="preserve"> </w:t>
+      </w:r>
+      <w:r>
+        <w:rPr>
+          <w:rFonts w:ascii="Courier New" w:hAnsi="Courier New" w:cs="Courier New"/>
+          <w:b/>
+          <w:bCs/>
+          <w:color w:val="0000FF"/>
+          <w:sz w:val="20"/>
+          <w:szCs w:val="20"/>
+        </w:rPr>
+        <w:t>NOT</w:t>
+      </w:r>
+      <w:r>
+        <w:rPr>
+          <w:rFonts w:ascii="Courier New" w:hAnsi="Courier New" w:cs="Courier New"/>
+          <w:color w:val="000000"/>
+          <w:sz w:val="20"/>
+          <w:szCs w:val="20"/>
+        </w:rPr>
+        <w:t xml:space="preserve"> </w:t>
+      </w:r>
+      <w:r>
+        <w:rPr>
+          <w:rFonts w:ascii="Courier New" w:hAnsi="Courier New" w:cs="Courier New"/>
+          <w:b/>
+          <w:bCs/>
+          <w:color w:val="0000FF"/>
+          <w:sz w:val="20"/>
+          <w:szCs w:val="20"/>
+        </w:rPr>
+        <w:t>NULL</w:t>
+      </w:r>
+      <w:r>
+        <w:rPr>
+          <w:rFonts w:ascii="Courier New" w:hAnsi="Courier New" w:cs="Courier New"/>
+          <w:color w:val="000000"/>
+          <w:sz w:val="20"/>
+          <w:szCs w:val="20"/>
+        </w:rPr>
+        <w:t xml:space="preserve"> </w:t>
+      </w:r>
+      <w:r>
+        <w:rPr>
+          <w:rFonts w:ascii="Courier New" w:hAnsi="Courier New" w:cs="Courier New"/>
+          <w:b/>
+          <w:bCs/>
+          <w:color w:val="0000FF"/>
+          <w:sz w:val="20"/>
+          <w:szCs w:val="20"/>
+        </w:rPr>
+        <w:t>AUTO_INCREMENT</w:t>
+      </w:r>
+      <w:r>
+        <w:rPr>
+          <w:rFonts w:ascii="Courier New" w:hAnsi="Courier New" w:cs="Courier New"/>
+          <w:color w:val="0000FF"/>
+          <w:sz w:val="20"/>
+          <w:szCs w:val="20"/>
+        </w:rPr>
+        <w:t>,</w:t>
+      </w:r>
+    </w:p>
+    <w:p>
+      <w:pPr>
+        <w:autoSpaceDE w:val="0"/>
+        <w:autoSpaceDN w:val="0"/>
+        <w:adjustRightInd w:val="0"/>
+        <w:spacing w:after="0" w:line="240" w:lineRule="auto"/>
+        <w:rPr>
+          <w:rFonts w:ascii="Courier New" w:hAnsi="Courier New" w:cs="Courier New"/>
+          <w:color w:val="0000FF"/>
+          <w:sz w:val="20"/>
+          <w:szCs w:val="20"/>
+        </w:rPr>
+      </w:pPr>
+      <w:r>
+        <w:rPr>
+          <w:rFonts w:ascii="Courier New" w:hAnsi="Courier New" w:cs="Courier New"/>
+          <w:color w:val="808000"/>
+          <w:sz w:val="20"/>
+          <w:szCs w:val="20"/>
+        </w:rPr>
+        <w:t>`inpired_name`</w:t>
+      </w:r>
+      <w:r>
+        <w:rPr>
+          <w:rFonts w:ascii="Courier New" w:hAnsi="Courier New" w:cs="Courier New"/>
+          <w:color w:val="000000"/>
+          <w:sz w:val="20"/>
+          <w:szCs w:val="20"/>
+        </w:rPr>
+        <w:t xml:space="preserve"> </w:t>
+      </w:r>
+      <w:r>
+        <w:rPr>
+          <w:rFonts w:ascii="Courier New" w:hAnsi="Courier New" w:cs="Courier New"/>
+          <w:b/>
+          <w:bCs/>
+          <w:color w:val="800000"/>
+          <w:sz w:val="20"/>
+          <w:szCs w:val="20"/>
+        </w:rPr>
+        <w:t>VARCHAR</w:t>
+      </w:r>
+      <w:r>
+        <w:rPr>
+          <w:rFonts w:ascii="Courier New" w:hAnsi="Courier New" w:cs="Courier New"/>
+          <w:color w:val="0000FF"/>
+          <w:sz w:val="20"/>
+          <w:szCs w:val="20"/>
+        </w:rPr>
+        <w:t>(</w:t>
+      </w:r>
+      <w:r>
+        <w:rPr>
+          <w:rFonts w:ascii="Courier New" w:hAnsi="Courier New" w:cs="Courier New"/>
+          <w:color w:val="800080"/>
+          <w:sz w:val="20"/>
+          <w:szCs w:val="20"/>
+        </w:rPr>
+        <w:t>250</w:t>
+      </w:r>
+      <w:r>
+        <w:rPr>
+          <w:rFonts w:ascii="Courier New" w:hAnsi="Courier New" w:cs="Courier New"/>
+          <w:color w:val="0000FF"/>
+          <w:sz w:val="20"/>
+          <w:szCs w:val="20"/>
+        </w:rPr>
+        <w:t>)</w:t>
+      </w:r>
+      <w:r>
+        <w:rPr>
+          <w:rFonts w:ascii="Courier New" w:hAnsi="Courier New" w:cs="Courier New"/>
+          <w:color w:val="000000"/>
+          <w:sz w:val="20"/>
+          <w:szCs w:val="20"/>
+        </w:rPr>
+        <w:t xml:space="preserve"> </w:t>
+      </w:r>
+      <w:r>
+        <w:rPr>
+          <w:rFonts w:ascii="Courier New" w:hAnsi="Courier New" w:cs="Courier New"/>
+          <w:b/>
+          <w:bCs/>
+          <w:color w:val="0000FF"/>
+          <w:sz w:val="20"/>
+          <w:szCs w:val="20"/>
+        </w:rPr>
+        <w:t>NULL</w:t>
+      </w:r>
+      <w:r>
+        <w:rPr>
+          <w:rFonts w:ascii="Courier New" w:hAnsi="Courier New" w:cs="Courier New"/>
+          <w:color w:val="000000"/>
+          <w:sz w:val="20"/>
+          <w:szCs w:val="20"/>
+        </w:rPr>
+        <w:t xml:space="preserve"> </w:t>
+      </w:r>
+      <w:r>
+        <w:rPr>
+          <w:rFonts w:ascii="Courier New" w:hAnsi="Courier New" w:cs="Courier New"/>
+          <w:b/>
+          <w:bCs/>
+          <w:color w:val="0000FF"/>
+          <w:sz w:val="20"/>
+          <w:szCs w:val="20"/>
+        </w:rPr>
+        <w:t>DEFAULT</w:t>
+      </w:r>
+      <w:r>
+        <w:rPr>
+          <w:rFonts w:ascii="Courier New" w:hAnsi="Courier New" w:cs="Courier New"/>
+          <w:color w:val="000000"/>
+          <w:sz w:val="20"/>
+          <w:szCs w:val="20"/>
+        </w:rPr>
+        <w:t xml:space="preserve"> </w:t>
+      </w:r>
+      <w:r>
+        <w:rPr>
+          <w:rFonts w:ascii="Courier New" w:hAnsi="Courier New" w:cs="Courier New"/>
+          <w:b/>
+          <w:bCs/>
+          <w:color w:val="0000FF"/>
+          <w:sz w:val="20"/>
+          <w:szCs w:val="20"/>
+        </w:rPr>
+        <w:t>NULL</w:t>
+      </w:r>
+      <w:r>
+        <w:rPr>
+          <w:rFonts w:ascii="Courier New" w:hAnsi="Courier New" w:cs="Courier New"/>
+          <w:color w:val="0000FF"/>
+          <w:sz w:val="20"/>
+          <w:szCs w:val="20"/>
+        </w:rPr>
+        <w:t>,</w:t>
+      </w:r>
+    </w:p>
+    <w:p>
+      <w:pPr>
+        <w:autoSpaceDE w:val="0"/>
+        <w:autoSpaceDN w:val="0"/>
+        <w:adjustRightInd w:val="0"/>
+        <w:spacing w:after="0" w:line="240" w:lineRule="auto"/>
+        <w:rPr>
+          <w:rFonts w:ascii="Courier New" w:hAnsi="Courier New" w:cs="Courier New"/>
+          <w:color w:val="0000FF"/>
+          <w:sz w:val="20"/>
+          <w:szCs w:val="20"/>
+        </w:rPr>
+      </w:pPr>
+      <w:r>
+        <w:rPr>
+          <w:rFonts w:ascii="Courier New" w:hAnsi="Courier New" w:cs="Courier New"/>
+          <w:color w:val="808000"/>
+          <w:sz w:val="20"/>
+          <w:szCs w:val="20"/>
+        </w:rPr>
+        <w:t>`inpired_image`</w:t>
+      </w:r>
+      <w:r>
+        <w:rPr>
+          <w:rFonts w:ascii="Courier New" w:hAnsi="Courier New" w:cs="Courier New"/>
+          <w:color w:val="000000"/>
+          <w:sz w:val="20"/>
+          <w:szCs w:val="20"/>
+        </w:rPr>
+        <w:t xml:space="preserve"> </w:t>
+      </w:r>
+      <w:r>
+        <w:rPr>
+          <w:rFonts w:ascii="Courier New" w:hAnsi="Courier New" w:cs="Courier New"/>
+          <w:b/>
+          <w:bCs/>
+          <w:color w:val="800000"/>
+          <w:sz w:val="20"/>
+          <w:szCs w:val="20"/>
+        </w:rPr>
+        <w:t>TEXT</w:t>
+      </w:r>
+      <w:r>
+        <w:rPr>
+          <w:rFonts w:ascii="Courier New" w:hAnsi="Courier New" w:cs="Courier New"/>
+          <w:color w:val="000000"/>
+          <w:sz w:val="20"/>
+          <w:szCs w:val="20"/>
+        </w:rPr>
+        <w:t xml:space="preserve"> </w:t>
+      </w:r>
+      <w:r>
+        <w:rPr>
+          <w:rFonts w:ascii="Courier New" w:hAnsi="Courier New" w:cs="Courier New"/>
+          <w:b/>
+          <w:bCs/>
+          <w:color w:val="0000FF"/>
+          <w:sz w:val="20"/>
+          <w:szCs w:val="20"/>
+        </w:rPr>
+        <w:t>NULL</w:t>
+      </w:r>
+      <w:r>
+        <w:rPr>
+          <w:rFonts w:ascii="Courier New" w:hAnsi="Courier New" w:cs="Courier New"/>
+          <w:color w:val="0000FF"/>
+          <w:sz w:val="20"/>
+          <w:szCs w:val="20"/>
+        </w:rPr>
+        <w:t>,</w:t>
+      </w:r>
+    </w:p>
+    <w:p>
+      <w:pPr>
+        <w:autoSpaceDE w:val="0"/>
+        <w:autoSpaceDN w:val="0"/>
+        <w:adjustRightInd w:val="0"/>
+        <w:spacing w:after="0" w:line="240" w:lineRule="auto"/>
+        <w:rPr>
+          <w:rFonts w:ascii="Courier New" w:hAnsi="Courier New" w:cs="Courier New"/>
+          <w:color w:val="0000FF"/>
+          <w:sz w:val="20"/>
+          <w:szCs w:val="20"/>
+        </w:rPr>
+      </w:pPr>
+      <w:r>
+        <w:rPr>
+          <w:rFonts w:ascii="Courier New" w:hAnsi="Courier New" w:cs="Courier New"/>
+          <w:b/>
+          <w:bCs/>
+          <w:color w:val="0000FF"/>
+          <w:sz w:val="20"/>
+          <w:szCs w:val="20"/>
+        </w:rPr>
+        <w:t>PRIMARY</w:t>
+      </w:r>
+      <w:r>
+        <w:rPr>
+          <w:rFonts w:ascii="Courier New" w:hAnsi="Courier New" w:cs="Courier New"/>
+          <w:color w:val="000000"/>
+          <w:sz w:val="20"/>
+          <w:szCs w:val="20"/>
+        </w:rPr>
+        <w:t xml:space="preserve"> </w:t>
+      </w:r>
+      <w:r>
+        <w:rPr>
+          <w:rFonts w:ascii="Courier New" w:hAnsi="Courier New" w:cs="Courier New"/>
+          <w:b/>
+          <w:bCs/>
+          <w:color w:val="0000FF"/>
+          <w:sz w:val="20"/>
+          <w:szCs w:val="20"/>
+        </w:rPr>
+        <w:t>KEY</w:t>
+      </w:r>
+      <w:r>
+        <w:rPr>
+          <w:rFonts w:ascii="Courier New" w:hAnsi="Courier New" w:cs="Courier New"/>
+          <w:color w:val="000000"/>
+          <w:sz w:val="20"/>
+          <w:szCs w:val="20"/>
+        </w:rPr>
+        <w:t xml:space="preserve"> </w:t>
+      </w:r>
+      <w:r>
+        <w:rPr>
+          <w:rFonts w:ascii="Courier New" w:hAnsi="Courier New" w:cs="Courier New"/>
+          <w:color w:val="0000FF"/>
+          <w:sz w:val="20"/>
+          <w:szCs w:val="20"/>
+        </w:rPr>
+        <w:t>(</w:t>
+      </w:r>
+      <w:r>
+        <w:rPr>
+          <w:rFonts w:ascii="Courier New" w:hAnsi="Courier New" w:cs="Courier New"/>
+          <w:color w:val="808000"/>
+          <w:sz w:val="20"/>
+          <w:szCs w:val="20"/>
+        </w:rPr>
+        <w:t>`inpired_id`</w:t>
+      </w:r>
+      <w:r>
+        <w:rPr>
+          <w:rFonts w:ascii="Courier New" w:hAnsi="Courier New" w:cs="Courier New"/>
+          <w:color w:val="0000FF"/>
+          <w:sz w:val="20"/>
+          <w:szCs w:val="20"/>
+        </w:rPr>
+        <w:t>)</w:t>
+      </w:r>
+    </w:p>
+    <w:p>
+      <w:pPr>
+        <w:autoSpaceDE w:val="0"/>
+        <w:autoSpaceDN w:val="0"/>
+        <w:adjustRightInd w:val="0"/>
+        <w:spacing w:after="0" w:line="240" w:lineRule="auto"/>
+        <w:rPr>
+          <w:rFonts w:ascii="Courier New" w:hAnsi="Courier New" w:cs="Courier New"/>
+          <w:color w:val="0000FF"/>
+          <w:sz w:val="20"/>
+          <w:szCs w:val="20"/>
+        </w:rPr>
+      </w:pPr>
+      <w:r>
+        <w:rPr>
+          <w:rFonts w:ascii="Courier New" w:hAnsi="Courier New" w:cs="Courier New"/>
+          <w:color w:val="0000FF"/>
+          <w:sz w:val="20"/>
+          <w:szCs w:val="20"/>
+        </w:rPr>
+        <w:t>)</w:t>
+      </w:r>
+    </w:p>
+    <w:p>
+      <w:pPr>
+        <w:autoSpaceDE w:val="0"/>
+        <w:autoSpaceDN w:val="0"/>
+        <w:adjustRightInd w:val="0"/>
+        <w:spacing w:after="0" w:line="240" w:lineRule="auto"/>
+        <w:rPr>
+          <w:rFonts w:ascii="Courier New" w:hAnsi="Courier New" w:cs="Courier New"/>
+          <w:color w:val="008000"/>
+          <w:sz w:val="20"/>
+          <w:szCs w:val="20"/>
+        </w:rPr>
+      </w:pPr>
+      <w:r>
+        <w:rPr>
+          <w:rFonts w:ascii="Courier New" w:hAnsi="Courier New" w:cs="Courier New"/>
+          <w:b/>
+          <w:bCs/>
+          <w:color w:val="0000FF"/>
+          <w:sz w:val="20"/>
+          <w:szCs w:val="20"/>
+        </w:rPr>
+        <w:t>COLLATE</w:t>
+      </w:r>
+      <w:r>
+        <w:rPr>
+          <w:rFonts w:ascii="Courier New" w:hAnsi="Courier New" w:cs="Courier New"/>
+          <w:color w:val="0000FF"/>
+          <w:sz w:val="20"/>
+          <w:szCs w:val="20"/>
+        </w:rPr>
+        <w:t>=</w:t>
+      </w:r>
+      <w:r>
+        <w:rPr>
+          <w:rFonts w:ascii="Courier New" w:hAnsi="Courier New" w:cs="Courier New"/>
+          <w:color w:val="008000"/>
+          <w:sz w:val="20"/>
+          <w:szCs w:val="20"/>
+        </w:rPr>
+        <w:t>'utf8_general_ci'</w:t>
+      </w:r>
+    </w:p>
+    <w:p>
+      <w:pPr>
+        <w:autoSpaceDE w:val="0"/>
+        <w:autoSpaceDN w:val="0"/>
+        <w:adjustRightInd w:val="0"/>
+        <w:spacing w:after="0" w:line="240" w:lineRule="auto"/>
+        <w:rPr>
+          <w:rFonts w:ascii="Courier New" w:hAnsi="Courier New" w:cs="Courier New"/>
+          <w:b/>
+          <w:bCs/>
+          <w:color w:val="800000"/>
+          <w:sz w:val="20"/>
+          <w:szCs w:val="20"/>
+        </w:rPr>
+      </w:pPr>
+      <w:r>
+        <w:rPr>
+          <w:rFonts w:ascii="Courier New" w:hAnsi="Courier New" w:cs="Courier New"/>
+          <w:b/>
+          <w:bCs/>
+          <w:color w:val="0000FF"/>
+          <w:sz w:val="20"/>
+          <w:szCs w:val="20"/>
+        </w:rPr>
+        <w:t>ENGINE</w:t>
+      </w:r>
+      <w:r>
+        <w:rPr>
+          <w:rFonts w:ascii="Courier New" w:hAnsi="Courier New" w:cs="Courier New"/>
+          <w:color w:val="0000FF"/>
+          <w:sz w:val="20"/>
+          <w:szCs w:val="20"/>
+        </w:rPr>
+        <w:t>=</w:t>
+      </w:r>
+      <w:r>
+        <w:rPr>
+          <w:rFonts w:ascii="Courier New" w:hAnsi="Courier New" w:cs="Courier New"/>
+          <w:b/>
+          <w:bCs/>
+          <w:color w:val="800000"/>
+          <w:sz w:val="20"/>
+          <w:szCs w:val="20"/>
+        </w:rPr>
+        <w:t>InnoDB</w:t>
+      </w:r>
+    </w:p>
+    <w:p>
+      <w:pPr>
+        <w:autoSpaceDE w:val="0"/>
+        <w:autoSpaceDN w:val="0"/>
+        <w:adjustRightInd w:val="0"/>
+        <w:spacing w:after="0" w:line="240" w:lineRule="auto"/>
+        <w:rPr>
+          <w:rFonts w:ascii="Courier New" w:hAnsi="Courier New" w:cs="Courier New"/>
+          <w:color w:val="800080"/>
+          <w:sz w:val="20"/>
+          <w:szCs w:val="20"/>
+        </w:rPr>
+      </w:pPr>
+      <w:r>
+        <w:rPr>
+          <w:rFonts w:ascii="Courier New" w:hAnsi="Courier New" w:cs="Courier New"/>
+          <w:b/>
+          <w:bCs/>
+          <w:color w:val="0000FF"/>
+          <w:sz w:val="20"/>
+          <w:szCs w:val="20"/>
+        </w:rPr>
+        <w:t>AUTO_INCREMENT</w:t>
+      </w:r>
+      <w:r>
+        <w:rPr>
+          <w:rFonts w:ascii="Courier New" w:hAnsi="Courier New" w:cs="Courier New"/>
+          <w:color w:val="0000FF"/>
+          <w:sz w:val="20"/>
+          <w:szCs w:val="20"/>
+        </w:rPr>
+        <w:t>=</w:t>
+      </w:r>
+      <w:r>
+        <w:rPr>
+          <w:rFonts w:ascii="Courier New" w:hAnsi="Courier New" w:cs="Courier New"/>
+          <w:color w:val="800080"/>
+          <w:sz w:val="20"/>
+          <w:szCs w:val="20"/>
+        </w:rPr>
+        <w:t>4</w:t>
+      </w:r>
+    </w:p>
+    <w:p>
+      <w:pPr>
+        <w:autoSpaceDE w:val="0"/>
+        <w:autoSpaceDN w:val="0"/>
+        <w:adjustRightInd w:val="0"/>
+        <w:spacing w:after="0" w:line="240" w:lineRule="auto"/>
+        <w:rPr>
+          <w:rFonts w:ascii="Courier New" w:hAnsi="Courier New" w:cs="Courier New"/>
+          <w:color w:val="0000FF"/>
+          <w:sz w:val="20"/>
+          <w:szCs w:val="20"/>
+        </w:rPr>
+      </w:pPr>
+      <w:r>
+        <w:rPr>
+          <w:rFonts w:ascii="Courier New" w:hAnsi="Courier New" w:cs="Courier New"/>
+          <w:color w:val="0000FF"/>
+          <w:sz w:val="20"/>
+          <w:szCs w:val="20"/>
+        </w:rPr>
+        <w:t>;</w:t>
+      </w:r>
+    </w:p>
+    <w:p>
+      <w:pPr>
+        <w:autoSpaceDE w:val="0"/>
+        <w:autoSpaceDN w:val="0"/>
+        <w:adjustRightInd w:val="0"/>
+        <w:spacing w:after="0" w:line="240" w:lineRule="auto"/>
+        <w:rPr>
+          <w:rFonts w:ascii="Courier New" w:hAnsi="Courier New" w:cs="Courier New"/>
+          <w:color w:val="0000FF"/>
+          <w:sz w:val="20"/>
+          <w:szCs w:val="20"/>
+        </w:rPr>
+      </w:pPr>
+    </w:p>
+    <w:p>
+      <w:r>
+        <w:t>------------------------------------</w:t>
+      </w:r>
       <w:bookmarkStart w:id="0" w:name="_GoBack"/>
       <w:bookmarkEnd w:id="0"/>
+    </w:p>
+    <w:p>
       <w:r>
         <w:br w:type="page"/>
       </w:r>

</xml_diff>